<commit_message>
added powerpoint for figure 1
</commit_message>
<xml_diff>
--- a/manuscript/MS_mortalite_V4.docx
+++ b/manuscript/MS_mortalite_V4.docx
@@ -367,27 +367,7 @@
           <w:szCs w:val="24"/>
           <w:lang w:val="en-GB"/>
         </w:rPr>
-        <w:t xml:space="preserve">* </w:t>
-      </w:r>
-      <w:proofErr w:type="gramStart"/>
-      <w:r>
-        <w:rPr>
-          <w:rFonts w:ascii="Times New Roman" w:hAnsi="Times New Roman" w:cs="Times New Roman"/>
-          <w:sz w:val="24"/>
-          <w:szCs w:val="24"/>
-          <w:lang w:val="en-GB"/>
-        </w:rPr>
-        <w:t>shared</w:t>
-      </w:r>
-      <w:proofErr w:type="gramEnd"/>
-      <w:r>
-        <w:rPr>
-          <w:rFonts w:ascii="Times New Roman" w:hAnsi="Times New Roman" w:cs="Times New Roman"/>
-          <w:sz w:val="24"/>
-          <w:szCs w:val="24"/>
-          <w:lang w:val="en-GB"/>
-        </w:rPr>
-        <w:t xml:space="preserve"> first authorship</w:t>
+        <w:t>* shared first authorship</w:t>
       </w:r>
     </w:p>
     <w:p>
@@ -733,56 +713,16 @@
           <w:szCs w:val="24"/>
           <w:lang w:val="en-GB"/>
         </w:rPr>
-        <w:t xml:space="preserve">. This study is dedicated to the thousands of naturalist </w:t>
-      </w:r>
-      <w:proofErr w:type="gramStart"/>
-      <w:r>
-        <w:rPr>
-          <w:rFonts w:ascii="Times New Roman" w:hAnsi="Times New Roman" w:cs="Times New Roman"/>
-          <w:sz w:val="24"/>
-          <w:szCs w:val="24"/>
-          <w:lang w:val="en-GB"/>
-        </w:rPr>
-        <w:t>enthusiast</w:t>
-      </w:r>
-      <w:proofErr w:type="gramEnd"/>
-      <w:r>
-        <w:rPr>
-          <w:rFonts w:ascii="Times New Roman" w:hAnsi="Times New Roman" w:cs="Times New Roman"/>
-          <w:sz w:val="24"/>
-          <w:szCs w:val="24"/>
-          <w:lang w:val="en-GB"/>
-        </w:rPr>
-        <w:t xml:space="preserve"> who gather opportunistic wildlife data through the VisioNature portal</w:t>
-      </w:r>
-      <w:r>
-        <w:rPr>
-          <w:rFonts w:ascii="Times New Roman" w:hAnsi="Times New Roman" w:cs="Times New Roman"/>
-          <w:sz w:val="24"/>
-          <w:szCs w:val="24"/>
-          <w:lang w:val="en-GB"/>
-        </w:rPr>
-        <w:t xml:space="preserve"> and to the members of the GDR Ecostat and Réseau CISSTAT who engage into science-</w:t>
-      </w:r>
-      <w:proofErr w:type="gramStart"/>
-      <w:r>
-        <w:rPr>
-          <w:rFonts w:ascii="Times New Roman" w:hAnsi="Times New Roman" w:cs="Times New Roman"/>
-          <w:sz w:val="24"/>
-          <w:szCs w:val="24"/>
-          <w:lang w:val="en-GB"/>
-        </w:rPr>
-        <w:t>stakeholders</w:t>
-      </w:r>
-      <w:proofErr w:type="gramEnd"/>
-      <w:r>
-        <w:rPr>
-          <w:rFonts w:ascii="Times New Roman" w:hAnsi="Times New Roman" w:cs="Times New Roman"/>
-          <w:sz w:val="24"/>
-          <w:szCs w:val="24"/>
-          <w:lang w:val="en-GB"/>
-        </w:rPr>
-        <w:t xml:space="preserve"> collaborations</w:t>
+        <w:t>. This study is dedicated to the thousands of naturalist enthusiast who gather opportunistic wildlife data through the VisioNature portal</w:t>
+      </w:r>
+      <w:r>
+        <w:rPr>
+          <w:rFonts w:ascii="Times New Roman" w:hAnsi="Times New Roman" w:cs="Times New Roman"/>
+          <w:sz w:val="24"/>
+          <w:szCs w:val="24"/>
+          <w:lang w:val="en-GB"/>
+        </w:rPr>
+        <w:t xml:space="preserve"> and to the members of the GDR Ecostat and Réseau CISSTAT who engage into science-stakeholders collaborations</w:t>
       </w:r>
       <w:r>
         <w:rPr>
@@ -819,29 +759,7 @@
           <w:highlight w:val="yellow"/>
           <w:lang w:val="en-GB"/>
         </w:rPr>
-        <w:t xml:space="preserve">[ajoutez qui vous </w:t>
-      </w:r>
-      <w:proofErr w:type="gramStart"/>
-      <w:r>
-        <w:rPr>
-          <w:rFonts w:ascii="Times New Roman" w:hAnsi="Times New Roman" w:cs="Times New Roman"/>
-          <w:sz w:val="24"/>
-          <w:szCs w:val="24"/>
-          <w:highlight w:val="yellow"/>
-          <w:lang w:val="en-GB"/>
-        </w:rPr>
-        <w:t>voulez :</w:t>
-      </w:r>
-      <w:proofErr w:type="gramEnd"/>
-      <w:r>
-        <w:rPr>
-          <w:rFonts w:ascii="Times New Roman" w:hAnsi="Times New Roman" w:cs="Times New Roman"/>
-          <w:sz w:val="24"/>
-          <w:szCs w:val="24"/>
-          <w:highlight w:val="yellow"/>
-          <w:lang w:val="en-GB"/>
-        </w:rPr>
-        <w:t xml:space="preserve"> DIR, etc etc]</w:t>
+        <w:t>[ajoutez qui vous voulez : DIR, etc etc]</w:t>
       </w:r>
       <w:r>
         <w:rPr>
@@ -905,25 +823,14 @@
           <w:lang w:val="en-GB"/>
         </w:rPr>
       </w:pPr>
-      <w:proofErr w:type="gramStart"/>
-      <w:r>
-        <w:rPr>
-          <w:rFonts w:ascii="Times New Roman" w:hAnsi="Times New Roman" w:cs="Times New Roman"/>
-          <w:sz w:val="24"/>
-          <w:szCs w:val="24"/>
-          <w:lang w:val="en-GB"/>
-        </w:rPr>
-        <w:t>JP :</w:t>
-      </w:r>
-      <w:proofErr w:type="gramEnd"/>
-      <w:r>
-        <w:rPr>
-          <w:rFonts w:ascii="Times New Roman" w:hAnsi="Times New Roman" w:cs="Times New Roman"/>
-          <w:sz w:val="24"/>
-          <w:szCs w:val="24"/>
-          <w:lang w:val="en-GB"/>
-        </w:rPr>
-        <w:t xml:space="preserve"> wrote the model and performed the analyses, </w:t>
+      <w:r>
+        <w:rPr>
+          <w:rFonts w:ascii="Times New Roman" w:hAnsi="Times New Roman" w:cs="Times New Roman"/>
+          <w:sz w:val="24"/>
+          <w:szCs w:val="24"/>
+          <w:lang w:val="en-GB"/>
+        </w:rPr>
+        <w:t xml:space="preserve">JP : wrote the model and performed the analyses, </w:t>
       </w:r>
       <w:r>
         <w:rPr>
@@ -963,25 +870,14 @@
           <w:lang w:val="en-GB"/>
         </w:rPr>
       </w:pPr>
-      <w:proofErr w:type="gramStart"/>
-      <w:r>
-        <w:rPr>
-          <w:rFonts w:ascii="Times New Roman" w:hAnsi="Times New Roman" w:cs="Times New Roman"/>
-          <w:sz w:val="24"/>
-          <w:szCs w:val="24"/>
-          <w:lang w:val="en-GB"/>
-        </w:rPr>
-        <w:t>JYB :</w:t>
-      </w:r>
-      <w:proofErr w:type="gramEnd"/>
-      <w:r>
-        <w:rPr>
-          <w:rFonts w:ascii="Times New Roman" w:hAnsi="Times New Roman" w:cs="Times New Roman"/>
-          <w:sz w:val="24"/>
-          <w:szCs w:val="24"/>
-          <w:lang w:val="en-GB"/>
-        </w:rPr>
-        <w:t xml:space="preserve"> conceived the initial idea and led the project, contributed to theoretical and </w:t>
+      <w:r>
+        <w:rPr>
+          <w:rFonts w:ascii="Times New Roman" w:hAnsi="Times New Roman" w:cs="Times New Roman"/>
+          <w:sz w:val="24"/>
+          <w:szCs w:val="24"/>
+          <w:lang w:val="en-GB"/>
+        </w:rPr>
+        <w:t xml:space="preserve">JYB : conceived the initial idea and led the project, contributed to theoretical and </w:t>
       </w:r>
       <w:r>
         <w:rPr>
@@ -1012,25 +908,14 @@
           <w:lang w:val="en-GB"/>
         </w:rPr>
       </w:pPr>
-      <w:proofErr w:type="gramStart"/>
-      <w:r>
-        <w:rPr>
-          <w:rFonts w:ascii="Times New Roman" w:hAnsi="Times New Roman" w:cs="Times New Roman"/>
-          <w:sz w:val="24"/>
-          <w:szCs w:val="24"/>
-          <w:lang w:val="en-GB"/>
-        </w:rPr>
-        <w:t>AM :</w:t>
-      </w:r>
-      <w:proofErr w:type="gramEnd"/>
-      <w:r>
-        <w:rPr>
-          <w:rFonts w:ascii="Times New Roman" w:hAnsi="Times New Roman" w:cs="Times New Roman"/>
-          <w:sz w:val="24"/>
-          <w:szCs w:val="24"/>
-          <w:lang w:val="en-GB"/>
-        </w:rPr>
-        <w:t xml:space="preserve"> conceived the initial idea, contributed to applied developments, participated to the writing</w:t>
+      <w:r>
+        <w:rPr>
+          <w:rFonts w:ascii="Times New Roman" w:hAnsi="Times New Roman" w:cs="Times New Roman"/>
+          <w:sz w:val="24"/>
+          <w:szCs w:val="24"/>
+          <w:lang w:val="en-GB"/>
+        </w:rPr>
+        <w:t>AM : conceived the initial idea, contributed to applied developments, participated to the writing</w:t>
       </w:r>
       <w:r>
         <w:rPr>
@@ -1052,7 +937,6 @@
           <w:lang w:val="en-GB"/>
         </w:rPr>
       </w:pPr>
-      <w:proofErr w:type="gramStart"/>
       <w:r>
         <w:rPr>
           <w:rFonts w:ascii="Times New Roman" w:hAnsi="Times New Roman" w:cs="Times New Roman"/>
@@ -1061,17 +945,7 @@
           <w:lang w:val="en-GB"/>
         </w:rPr>
         <w:lastRenderedPageBreak/>
-        <w:t>JF :</w:t>
-      </w:r>
-      <w:proofErr w:type="gramEnd"/>
-      <w:r>
-        <w:rPr>
-          <w:rFonts w:ascii="Times New Roman" w:hAnsi="Times New Roman" w:cs="Times New Roman"/>
-          <w:sz w:val="24"/>
-          <w:szCs w:val="24"/>
-          <w:lang w:val="en-GB"/>
-        </w:rPr>
-        <w:t xml:space="preserve"> contributed to applied developments</w:t>
+        <w:t>JF : contributed to applied developments</w:t>
       </w:r>
       <w:r>
         <w:rPr>
@@ -1111,25 +985,14 @@
           <w:lang w:val="en-GB"/>
         </w:rPr>
       </w:pPr>
-      <w:proofErr w:type="gramStart"/>
-      <w:r>
-        <w:rPr>
-          <w:rFonts w:ascii="Times New Roman" w:hAnsi="Times New Roman" w:cs="Times New Roman"/>
-          <w:sz w:val="24"/>
-          <w:szCs w:val="24"/>
-          <w:lang w:val="en-GB"/>
-        </w:rPr>
-        <w:t>MV :</w:t>
-      </w:r>
-      <w:proofErr w:type="gramEnd"/>
-      <w:r>
-        <w:rPr>
-          <w:rFonts w:ascii="Times New Roman" w:hAnsi="Times New Roman" w:cs="Times New Roman"/>
-          <w:sz w:val="24"/>
-          <w:szCs w:val="24"/>
-          <w:lang w:val="en-GB"/>
-        </w:rPr>
-        <w:t xml:space="preserve"> prepared and explored data, implemented the initial versions of the model and performed the interpretation of initial results, </w:t>
+      <w:r>
+        <w:rPr>
+          <w:rFonts w:ascii="Times New Roman" w:hAnsi="Times New Roman" w:cs="Times New Roman"/>
+          <w:sz w:val="24"/>
+          <w:szCs w:val="24"/>
+          <w:lang w:val="en-GB"/>
+        </w:rPr>
+        <w:t xml:space="preserve">MV : prepared and explored data, implemented the initial versions of the model and performed the interpretation of initial results, </w:t>
       </w:r>
       <w:r>
         <w:rPr>
@@ -1379,17 +1242,6 @@
         </w:rPr>
         <w:t xml:space="preserve">Data availability statement </w:t>
       </w:r>
-    </w:p>
-    <w:p>
-      <w:pPr>
-        <w:spacing w:line="480" w:lineRule="auto"/>
-        <w:rPr>
-          <w:rFonts w:ascii="Times New Roman" w:hAnsi="Times New Roman" w:cs="Times New Roman"/>
-          <w:sz w:val="24"/>
-          <w:szCs w:val="24"/>
-          <w:lang w:val="en-GB"/>
-        </w:rPr>
-      </w:pPr>
     </w:p>
     <w:p>
       <w:pPr>
@@ -1482,7 +1334,6 @@
           <w:szCs w:val="24"/>
           <w:lang w:val="en-GB"/>
         </w:rPr>
-        <w:lastRenderedPageBreak/>
         <w:t>Conflict of interest statement</w:t>
       </w:r>
     </w:p>
@@ -1503,6 +1354,7 @@
           <w:szCs w:val="24"/>
           <w:lang w:val="en-GB"/>
         </w:rPr>
+        <w:lastRenderedPageBreak/>
         <w:t>The authors declare no conflict of interest</w:t>
       </w:r>
       <w:r>
@@ -2384,29 +2236,7 @@
           <w:szCs w:val="24"/>
           <w:highlight w:val="yellow"/>
         </w:rPr>
-        <w:t xml:space="preserve">[sera traduit une fois </w:t>
-      </w:r>
-      <w:proofErr w:type="gramStart"/>
-      <w:r>
-        <w:rPr>
-          <w:rFonts w:ascii="Times New Roman" w:hAnsi="Times New Roman" w:cs="Times New Roman"/>
-          <w:b/>
-          <w:sz w:val="24"/>
-          <w:szCs w:val="24"/>
-          <w:highlight w:val="yellow"/>
-        </w:rPr>
-        <w:t>stabilisé</w:t>
-      </w:r>
-      <w:proofErr w:type="gramEnd"/>
-      <w:r>
-        <w:rPr>
-          <w:rFonts w:ascii="Times New Roman" w:hAnsi="Times New Roman" w:cs="Times New Roman"/>
-          <w:b/>
-          <w:sz w:val="24"/>
-          <w:szCs w:val="24"/>
-          <w:highlight w:val="yellow"/>
-        </w:rPr>
-        <w:t>]</w:t>
+        <w:t>[sera traduit une fois stabilisé]</w:t>
       </w:r>
     </w:p>
     <w:p>
@@ -11456,36 +11286,16 @@
           <w:szCs w:val="24"/>
           <w:lang w:val="en-GB"/>
         </w:rPr>
-        <w:t xml:space="preserve">with the roads included in this </w:t>
-      </w:r>
-      <w:proofErr w:type="gramStart"/>
-      <w:r>
-        <w:rPr>
-          <w:rFonts w:ascii="Times New Roman" w:hAnsi="Times New Roman" w:cs="Times New Roman"/>
-          <w:sz w:val="24"/>
-          <w:szCs w:val="24"/>
-          <w:lang w:val="en-GB"/>
-        </w:rPr>
-        <w:t>study</w:t>
-      </w:r>
-      <w:r>
-        <w:rPr>
-          <w:rFonts w:ascii="Times New Roman" w:hAnsi="Times New Roman" w:cs="Times New Roman"/>
-          <w:sz w:val="24"/>
-          <w:szCs w:val="24"/>
-          <w:lang w:val="en-GB"/>
-        </w:rPr>
-        <w:t xml:space="preserve"> ;</w:t>
-      </w:r>
-      <w:proofErr w:type="gramEnd"/>
-      <w:r>
-        <w:rPr>
-          <w:rFonts w:ascii="Times New Roman" w:hAnsi="Times New Roman" w:cs="Times New Roman"/>
-          <w:sz w:val="24"/>
-          <w:szCs w:val="24"/>
-          <w:lang w:val="en-GB"/>
-        </w:rPr>
-        <w:t xml:space="preserve"> (b-d) </w:t>
+        <w:t>with the roads included in this study</w:t>
+      </w:r>
+      <w:r>
+        <w:rPr>
+          <w:rFonts w:ascii="Times New Roman" w:hAnsi="Times New Roman" w:cs="Times New Roman"/>
+          <w:sz w:val="24"/>
+          <w:szCs w:val="24"/>
+          <w:lang w:val="en-GB"/>
+        </w:rPr>
+        <w:t xml:space="preserve"> ; (b-d) </w:t>
       </w:r>
       <w:r>
         <w:rPr>
@@ -11512,27 +11322,7 @@
           <w:szCs w:val="24"/>
           <w:lang w:val="en-GB"/>
         </w:rPr>
-        <w:t xml:space="preserve"> (resolution 1 </w:t>
-      </w:r>
-      <w:proofErr w:type="gramStart"/>
-      <w:r>
-        <w:rPr>
-          <w:rFonts w:ascii="Times New Roman" w:hAnsi="Times New Roman" w:cs="Times New Roman"/>
-          <w:sz w:val="24"/>
-          <w:szCs w:val="24"/>
-          <w:lang w:val="en-GB"/>
-        </w:rPr>
-        <w:t>x  1</w:t>
-      </w:r>
-      <w:proofErr w:type="gramEnd"/>
-      <w:r>
-        <w:rPr>
-          <w:rFonts w:ascii="Times New Roman" w:hAnsi="Times New Roman" w:cs="Times New Roman"/>
-          <w:sz w:val="24"/>
-          <w:szCs w:val="24"/>
-          <w:lang w:val="en-GB"/>
-        </w:rPr>
-        <w:t xml:space="preserve"> km</w:t>
+        <w:t xml:space="preserve"> (resolution 1 x  1 km</w:t>
       </w:r>
       <w:r>
         <w:rPr>
@@ -11615,7 +11405,6 @@
         </w:rPr>
         <w:t>can be found in Appendix SM</w:t>
       </w:r>
-      <w:proofErr w:type="gramStart"/>
       <w:r>
         <w:rPr>
           <w:rFonts w:ascii="Times New Roman" w:hAnsi="Times New Roman" w:cs="Times New Roman"/>
@@ -11643,7 +11432,6 @@
         </w:rPr>
         <w:t>.</w:t>
       </w:r>
-      <w:proofErr w:type="gramEnd"/>
     </w:p>
     <w:p>
       <w:pPr>
@@ -13737,9 +13525,8 @@
           <w:highlight w:val="yellow"/>
           <w:lang w:val="en-GB"/>
         </w:rPr>
-        <w:t>[</w:t>
-      </w:r>
-      <w:proofErr w:type="gramStart"/>
+        <w:t>[LPO</w:t>
+      </w:r>
       <w:r>
         <w:rPr>
           <w:rFonts w:ascii="Times New Roman" w:hAnsi="Times New Roman" w:cs="Times New Roman"/>
@@ -13748,19 +13535,8 @@
           <w:highlight w:val="yellow"/>
           <w:lang w:val="en-GB"/>
         </w:rPr>
-        <w:t>LPO</w:t>
-      </w:r>
-      <w:r>
-        <w:rPr>
-          <w:rFonts w:ascii="Times New Roman" w:hAnsi="Times New Roman" w:cs="Times New Roman"/>
-          <w:sz w:val="24"/>
-          <w:szCs w:val="24"/>
-          <w:highlight w:val="yellow"/>
-          <w:lang w:val="en-GB"/>
-        </w:rPr>
         <w:t> :</w:t>
       </w:r>
-      <w:proofErr w:type="gramEnd"/>
       <w:r>
         <w:rPr>
           <w:rFonts w:ascii="Times New Roman" w:hAnsi="Times New Roman" w:cs="Times New Roman"/>
@@ -14496,27 +14272,7 @@
           <w:szCs w:val="24"/>
           <w:lang w:val="en-GB"/>
         </w:rPr>
-        <w:t>total number of records (reflects sampling pressure on a grid cell</w:t>
-      </w:r>
-      <w:proofErr w:type="gramStart"/>
-      <w:r>
-        <w:rPr>
-          <w:rFonts w:ascii="Times New Roman" w:hAnsi="Times New Roman" w:cs="Times New Roman"/>
-          <w:sz w:val="24"/>
-          <w:szCs w:val="24"/>
-          <w:lang w:val="en-GB"/>
-        </w:rPr>
-        <w:t>);</w:t>
-      </w:r>
-      <w:proofErr w:type="gramEnd"/>
-      <w:r>
-        <w:rPr>
-          <w:rFonts w:ascii="Times New Roman" w:hAnsi="Times New Roman" w:cs="Times New Roman"/>
-          <w:sz w:val="24"/>
-          <w:szCs w:val="24"/>
-          <w:lang w:val="en-GB"/>
-        </w:rPr>
-        <w:t xml:space="preserve"> </w:t>
+        <w:t xml:space="preserve">total number of records (reflects sampling pressure on a grid cell); </w:t>
       </w:r>
     </w:p>
     <w:p>
@@ -15107,7 +14863,17 @@
           <w:lang w:val="en-GB"/>
         </w:rPr>
         <w:lastRenderedPageBreak/>
-        <w:t>Danger layer - roadkill data</w:t>
+        <w:t>R</w:t>
+      </w:r>
+      <w:r>
+        <w:rPr>
+          <w:rFonts w:ascii="Times New Roman" w:hAnsi="Times New Roman" w:cs="Times New Roman"/>
+          <w:i/>
+          <w:sz w:val="24"/>
+          <w:szCs w:val="24"/>
+          <w:lang w:val="en-GB"/>
+        </w:rPr>
+        <w:t>oadkill data</w:t>
       </w:r>
     </w:p>
     <w:p>
@@ -15701,7 +15467,6 @@
                 <w:lang w:eastAsia="fr-FR"/>
               </w:rPr>
             </w:pPr>
-            <w:proofErr w:type="gramStart"/>
             <w:r>
               <w:rPr>
                 <w:rFonts w:ascii="Times New Roman" w:eastAsia="Times New Roman" w:hAnsi="Times New Roman" w:cs="Times New Roman"/>
@@ -15714,7 +15479,6 @@
               </w:rPr>
               <w:t>layer</w:t>
             </w:r>
-            <w:proofErr w:type="gramEnd"/>
           </w:p>
         </w:tc>
         <w:tc>
@@ -15743,7 +15507,6 @@
                 <w:lang w:eastAsia="fr-FR"/>
               </w:rPr>
             </w:pPr>
-            <w:proofErr w:type="gramStart"/>
             <w:r>
               <w:rPr>
                 <w:rFonts w:ascii="Times New Roman" w:eastAsia="Times New Roman" w:hAnsi="Times New Roman" w:cs="Times New Roman"/>
@@ -15756,7 +15519,6 @@
               </w:rPr>
               <w:t>variable</w:t>
             </w:r>
-            <w:proofErr w:type="gramEnd"/>
           </w:p>
         </w:tc>
         <w:tc>
@@ -15786,7 +15548,6 @@
                 <w:lang w:eastAsia="fr-FR"/>
               </w:rPr>
             </w:pPr>
-            <w:proofErr w:type="gramStart"/>
             <w:r>
               <w:rPr>
                 <w:rFonts w:ascii="Times New Roman" w:eastAsia="Times New Roman" w:hAnsi="Times New Roman" w:cs="Times New Roman"/>
@@ -15799,7 +15560,6 @@
               </w:rPr>
               <w:t>mean</w:t>
             </w:r>
-            <w:proofErr w:type="gramEnd"/>
           </w:p>
         </w:tc>
         <w:tc>
@@ -15829,7 +15589,6 @@
                 <w:lang w:eastAsia="fr-FR"/>
               </w:rPr>
             </w:pPr>
-            <w:proofErr w:type="gramStart"/>
             <w:r>
               <w:rPr>
                 <w:rFonts w:ascii="Times New Roman" w:eastAsia="Times New Roman" w:hAnsi="Times New Roman" w:cs="Times New Roman"/>
@@ -15842,7 +15601,6 @@
               </w:rPr>
               <w:t>sd</w:t>
             </w:r>
-            <w:proofErr w:type="gramEnd"/>
           </w:p>
         </w:tc>
         <w:tc>
@@ -15872,7 +15630,6 @@
                 <w:lang w:eastAsia="fr-FR"/>
               </w:rPr>
             </w:pPr>
-            <w:proofErr w:type="gramStart"/>
             <w:r>
               <w:rPr>
                 <w:rFonts w:ascii="Times New Roman" w:eastAsia="Times New Roman" w:hAnsi="Times New Roman" w:cs="Times New Roman"/>
@@ -15885,7 +15642,6 @@
               </w:rPr>
               <w:t>min</w:t>
             </w:r>
-            <w:proofErr w:type="gramEnd"/>
           </w:p>
         </w:tc>
         <w:tc>
@@ -15915,7 +15671,6 @@
                 <w:lang w:eastAsia="fr-FR"/>
               </w:rPr>
             </w:pPr>
-            <w:proofErr w:type="gramStart"/>
             <w:r>
               <w:rPr>
                 <w:rFonts w:ascii="Times New Roman" w:eastAsia="Times New Roman" w:hAnsi="Times New Roman" w:cs="Times New Roman"/>
@@ -15928,7 +15683,6 @@
               </w:rPr>
               <w:t>max</w:t>
             </w:r>
-            <w:proofErr w:type="gramEnd"/>
           </w:p>
         </w:tc>
         <w:tc>
@@ -15958,7 +15712,6 @@
                 <w:lang w:eastAsia="fr-FR"/>
               </w:rPr>
             </w:pPr>
-            <w:proofErr w:type="gramStart"/>
             <w:r>
               <w:rPr>
                 <w:rFonts w:ascii="Times New Roman" w:eastAsia="Times New Roman" w:hAnsi="Times New Roman" w:cs="Times New Roman"/>
@@ -15969,20 +15722,7 @@
                 <w:szCs w:val="18"/>
                 <w:lang w:eastAsia="fr-FR"/>
               </w:rPr>
-              <w:t>pixels</w:t>
-            </w:r>
-            <w:proofErr w:type="gramEnd"/>
-            <w:r>
-              <w:rPr>
-                <w:rFonts w:ascii="Times New Roman" w:eastAsia="Times New Roman" w:hAnsi="Times New Roman" w:cs="Times New Roman"/>
-                <w:b/>
-                <w:bCs/>
-                <w:color w:val="000000"/>
-                <w:sz w:val="18"/>
-                <w:szCs w:val="18"/>
-                <w:lang w:eastAsia="fr-FR"/>
-              </w:rPr>
-              <w:t>&gt;0 (%)</w:t>
+              <w:t>pixels&gt;0 (%)</w:t>
             </w:r>
           </w:p>
         </w:tc>
@@ -16017,7 +15757,6 @@
                 <w:lang w:eastAsia="fr-FR"/>
               </w:rPr>
             </w:pPr>
-            <w:proofErr w:type="gramStart"/>
             <w:r>
               <w:rPr>
                 <w:rFonts w:ascii="Times New Roman" w:eastAsia="Times New Roman" w:hAnsi="Times New Roman" w:cs="Times New Roman"/>
@@ -16028,7 +15767,6 @@
               </w:rPr>
               <w:t>exposure</w:t>
             </w:r>
-            <w:proofErr w:type="gramEnd"/>
           </w:p>
           <w:p>
             <w:pPr>
@@ -17093,20 +16831,8 @@
                 <w:szCs w:val="18"/>
                 <w:lang w:eastAsia="fr-FR"/>
               </w:rPr>
-              <w:t xml:space="preserve">Hedgerows, </w:t>
+              <w:t>Hedgerows, m.ha</w:t>
             </w:r>
-            <w:proofErr w:type="gramStart"/>
-            <w:r>
-              <w:rPr>
-                <w:rFonts w:ascii="Times New Roman" w:eastAsia="Times New Roman" w:hAnsi="Times New Roman" w:cs="Times New Roman"/>
-                <w:color w:val="000000"/>
-                <w:sz w:val="18"/>
-                <w:szCs w:val="18"/>
-                <w:lang w:eastAsia="fr-FR"/>
-              </w:rPr>
-              <w:t>m.ha</w:t>
-            </w:r>
-            <w:proofErr w:type="gramEnd"/>
             <w:r>
               <w:rPr>
                 <w:rFonts w:ascii="Times New Roman" w:eastAsia="Times New Roman" w:hAnsi="Times New Roman" w:cs="Times New Roman"/>
@@ -17356,7 +17082,6 @@
                 <w:lang w:eastAsia="fr-FR"/>
               </w:rPr>
             </w:pPr>
-            <w:proofErr w:type="gramStart"/>
             <w:r>
               <w:rPr>
                 <w:rFonts w:ascii="Times New Roman" w:eastAsia="Times New Roman" w:hAnsi="Times New Roman" w:cs="Times New Roman"/>
@@ -17367,7 +17092,6 @@
               </w:rPr>
               <w:t>danger</w:t>
             </w:r>
-            <w:proofErr w:type="gramEnd"/>
           </w:p>
         </w:tc>
         <w:tc>
@@ -18534,7 +18258,6 @@
                 <w:lang w:eastAsia="fr-FR"/>
               </w:rPr>
             </w:pPr>
-            <w:proofErr w:type="gramStart"/>
             <w:r>
               <w:rPr>
                 <w:rFonts w:ascii="Times New Roman" w:eastAsia="Times New Roman" w:hAnsi="Times New Roman" w:cs="Times New Roman"/>
@@ -18545,7 +18268,6 @@
               </w:rPr>
               <w:t>sampling</w:t>
             </w:r>
-            <w:proofErr w:type="gramEnd"/>
           </w:p>
         </w:tc>
         <w:tc>
@@ -18579,43 +18301,19 @@
                 <w:szCs w:val="18"/>
                 <w:lang w:val="en-GB" w:eastAsia="fr-FR"/>
               </w:rPr>
-              <w:t xml:space="preserve">sampling pressure                    </w:t>
+              <w:t xml:space="preserve">sampling pressure                       </w:t>
             </w:r>
-            <w:proofErr w:type="gramStart"/>
             <w:r>
               <w:rPr>
                 <w:rFonts w:ascii="Times New Roman" w:eastAsia="Times New Roman" w:hAnsi="Times New Roman" w:cs="Times New Roman"/>
+                <w:i/>
+                <w:iCs/>
                 <w:color w:val="000000"/>
                 <w:sz w:val="18"/>
                 <w:szCs w:val="18"/>
                 <w:lang w:val="en-GB" w:eastAsia="fr-FR"/>
               </w:rPr>
-              <w:t xml:space="preserve">   </w:t>
-            </w:r>
-            <w:r>
-              <w:rPr>
-                <w:rFonts w:ascii="Times New Roman" w:eastAsia="Times New Roman" w:hAnsi="Times New Roman" w:cs="Times New Roman"/>
-                <w:i/>
-                <w:iCs/>
-                <w:color w:val="000000"/>
-                <w:sz w:val="18"/>
-                <w:szCs w:val="18"/>
-                <w:lang w:val="en-GB" w:eastAsia="fr-FR"/>
-              </w:rPr>
-              <w:t>(</w:t>
-            </w:r>
-            <w:proofErr w:type="gramEnd"/>
-            <w:r>
-              <w:rPr>
-                <w:rFonts w:ascii="Times New Roman" w:eastAsia="Times New Roman" w:hAnsi="Times New Roman" w:cs="Times New Roman"/>
-                <w:i/>
-                <w:iCs/>
-                <w:color w:val="000000"/>
-                <w:sz w:val="18"/>
-                <w:szCs w:val="18"/>
-                <w:lang w:val="en-GB" w:eastAsia="fr-FR"/>
-              </w:rPr>
-              <w:t>total nb. of records in database)</w:t>
+              <w:t>(total nb. of records in database)</w:t>
             </w:r>
           </w:p>
         </w:tc>
@@ -18866,43 +18564,19 @@
                 <w:szCs w:val="18"/>
                 <w:lang w:val="en-GB" w:eastAsia="fr-FR"/>
               </w:rPr>
-              <w:t xml:space="preserve">sampling frequency                       </w:t>
+              <w:t xml:space="preserve">sampling frequency                          </w:t>
             </w:r>
-            <w:proofErr w:type="gramStart"/>
             <w:r>
               <w:rPr>
                 <w:rFonts w:ascii="Times New Roman" w:eastAsia="Times New Roman" w:hAnsi="Times New Roman" w:cs="Times New Roman"/>
+                <w:i/>
+                <w:iCs/>
                 <w:color w:val="000000"/>
                 <w:sz w:val="18"/>
                 <w:szCs w:val="18"/>
                 <w:lang w:val="en-GB" w:eastAsia="fr-FR"/>
               </w:rPr>
-              <w:t xml:space="preserve">   </w:t>
-            </w:r>
-            <w:r>
-              <w:rPr>
-                <w:rFonts w:ascii="Times New Roman" w:eastAsia="Times New Roman" w:hAnsi="Times New Roman" w:cs="Times New Roman"/>
-                <w:i/>
-                <w:iCs/>
-                <w:color w:val="000000"/>
-                <w:sz w:val="18"/>
-                <w:szCs w:val="18"/>
-                <w:lang w:val="en-GB" w:eastAsia="fr-FR"/>
-              </w:rPr>
-              <w:t>(</w:t>
-            </w:r>
-            <w:proofErr w:type="gramEnd"/>
-            <w:r>
-              <w:rPr>
-                <w:rFonts w:ascii="Times New Roman" w:eastAsia="Times New Roman" w:hAnsi="Times New Roman" w:cs="Times New Roman"/>
-                <w:i/>
-                <w:iCs/>
-                <w:color w:val="000000"/>
-                <w:sz w:val="18"/>
-                <w:szCs w:val="18"/>
-                <w:lang w:val="en-GB" w:eastAsia="fr-FR"/>
-              </w:rPr>
-              <w:t>nb. of dates in database)</w:t>
+              <w:t>(nb. of dates in database)</w:t>
             </w:r>
           </w:p>
         </w:tc>
@@ -19153,43 +18827,19 @@
                 <w:szCs w:val="18"/>
                 <w:lang w:val="en-GB" w:eastAsia="fr-FR"/>
               </w:rPr>
-              <w:t xml:space="preserve">sampling diversity                          </w:t>
+              <w:t xml:space="preserve">sampling diversity                             </w:t>
             </w:r>
-            <w:proofErr w:type="gramStart"/>
             <w:r>
               <w:rPr>
                 <w:rFonts w:ascii="Times New Roman" w:eastAsia="Times New Roman" w:hAnsi="Times New Roman" w:cs="Times New Roman"/>
+                <w:i/>
+                <w:iCs/>
                 <w:color w:val="000000"/>
                 <w:sz w:val="18"/>
                 <w:szCs w:val="18"/>
                 <w:lang w:val="en-GB" w:eastAsia="fr-FR"/>
               </w:rPr>
-              <w:t xml:space="preserve">   </w:t>
-            </w:r>
-            <w:r>
-              <w:rPr>
-                <w:rFonts w:ascii="Times New Roman" w:eastAsia="Times New Roman" w:hAnsi="Times New Roman" w:cs="Times New Roman"/>
-                <w:i/>
-                <w:iCs/>
-                <w:color w:val="000000"/>
-                <w:sz w:val="18"/>
-                <w:szCs w:val="18"/>
-                <w:lang w:val="en-GB" w:eastAsia="fr-FR"/>
-              </w:rPr>
-              <w:t>(</w:t>
-            </w:r>
-            <w:proofErr w:type="gramEnd"/>
-            <w:r>
-              <w:rPr>
-                <w:rFonts w:ascii="Times New Roman" w:eastAsia="Times New Roman" w:hAnsi="Times New Roman" w:cs="Times New Roman"/>
-                <w:i/>
-                <w:iCs/>
-                <w:color w:val="000000"/>
-                <w:sz w:val="18"/>
-                <w:szCs w:val="18"/>
-                <w:lang w:val="en-GB" w:eastAsia="fr-FR"/>
-              </w:rPr>
-              <w:t>nb. of animal species in database)</w:t>
+              <w:t>(nb. of animal species in database)</w:t>
             </w:r>
           </w:p>
         </w:tc>
@@ -19440,43 +19090,19 @@
                 <w:szCs w:val="18"/>
                 <w:lang w:val="en-GB" w:eastAsia="fr-FR"/>
               </w:rPr>
-              <w:t xml:space="preserve">observer diversity                           </w:t>
+              <w:t xml:space="preserve">observer diversity                              </w:t>
             </w:r>
-            <w:proofErr w:type="gramStart"/>
             <w:r>
               <w:rPr>
                 <w:rFonts w:ascii="Times New Roman" w:eastAsia="Times New Roman" w:hAnsi="Times New Roman" w:cs="Times New Roman"/>
+                <w:i/>
+                <w:iCs/>
                 <w:color w:val="000000"/>
                 <w:sz w:val="18"/>
                 <w:szCs w:val="18"/>
                 <w:lang w:val="en-GB" w:eastAsia="fr-FR"/>
               </w:rPr>
-              <w:t xml:space="preserve">   </w:t>
-            </w:r>
-            <w:r>
-              <w:rPr>
-                <w:rFonts w:ascii="Times New Roman" w:eastAsia="Times New Roman" w:hAnsi="Times New Roman" w:cs="Times New Roman"/>
-                <w:i/>
-                <w:iCs/>
-                <w:color w:val="000000"/>
-                <w:sz w:val="18"/>
-                <w:szCs w:val="18"/>
-                <w:lang w:val="en-GB" w:eastAsia="fr-FR"/>
-              </w:rPr>
-              <w:t>(</w:t>
-            </w:r>
-            <w:proofErr w:type="gramEnd"/>
-            <w:r>
-              <w:rPr>
-                <w:rFonts w:ascii="Times New Roman" w:eastAsia="Times New Roman" w:hAnsi="Times New Roman" w:cs="Times New Roman"/>
-                <w:i/>
-                <w:iCs/>
-                <w:color w:val="000000"/>
-                <w:sz w:val="18"/>
-                <w:szCs w:val="18"/>
-                <w:lang w:val="en-GB" w:eastAsia="fr-FR"/>
-              </w:rPr>
-              <w:t>nb. of observers in database)</w:t>
+              <w:t>(nb. of observers in database)</w:t>
             </w:r>
           </w:p>
         </w:tc>
@@ -20687,29 +20313,7 @@
           <w:highlight w:val="yellow"/>
           <w:lang w:val="en-GB"/>
         </w:rPr>
-        <w:t>[</w:t>
-      </w:r>
-      <w:proofErr w:type="gramStart"/>
-      <w:r>
-        <w:rPr>
-          <w:rFonts w:ascii="Times New Roman" w:hAnsi="Times New Roman" w:cs="Times New Roman"/>
-          <w:sz w:val="24"/>
-          <w:szCs w:val="24"/>
-          <w:highlight w:val="yellow"/>
-          <w:lang w:val="en-GB"/>
-        </w:rPr>
-        <w:t>CEREMA :</w:t>
-      </w:r>
-      <w:proofErr w:type="gramEnd"/>
-      <w:r>
-        <w:rPr>
-          <w:rFonts w:ascii="Times New Roman" w:hAnsi="Times New Roman" w:cs="Times New Roman"/>
-          <w:sz w:val="24"/>
-          <w:szCs w:val="24"/>
-          <w:highlight w:val="yellow"/>
-          <w:lang w:val="en-GB"/>
-        </w:rPr>
-        <w:t xml:space="preserve"> </w:t>
+        <w:t xml:space="preserve">[CEREMA : </w:t>
       </w:r>
       <w:r>
         <w:rPr>
@@ -20947,6 +20551,17 @@
         </w:rPr>
         <w:t>]</w:t>
       </w:r>
+    </w:p>
+    <w:p>
+      <w:pPr>
+        <w:spacing w:line="480" w:lineRule="auto"/>
+        <w:rPr>
+          <w:rFonts w:ascii="Times New Roman" w:hAnsi="Times New Roman" w:cs="Times New Roman"/>
+          <w:iCs/>
+          <w:sz w:val="24"/>
+          <w:szCs w:val="24"/>
+        </w:rPr>
+      </w:pPr>
     </w:p>
     <w:p>
       <w:pPr>
@@ -21128,7 +20743,17 @@
           <w:szCs w:val="24"/>
           <w:lang w:val="en-AU"/>
         </w:rPr>
-        <w:t>or an animal killed by a vehicle collision</w:t>
+        <w:t xml:space="preserve">or an animal killed by a vehicle </w:t>
+      </w:r>
+      <w:r>
+        <w:rPr>
+          <w:rFonts w:ascii="Times New Roman" w:hAnsi="Times New Roman" w:cs="Times New Roman"/>
+          <w:sz w:val="24"/>
+          <w:szCs w:val="24"/>
+          <w:lang w:val="en-AU"/>
+        </w:rPr>
+        <w:lastRenderedPageBreak/>
+        <w:t>collision</w:t>
       </w:r>
       <w:r>
         <w:rPr>
@@ -21307,17 +20932,7 @@
           <w:szCs w:val="24"/>
           <w:lang w:val="en-AU"/>
         </w:rPr>
-        <w:t xml:space="preserve">These data can be modeled using a </w:t>
-      </w:r>
-      <w:r>
-        <w:rPr>
-          <w:rFonts w:ascii="Times New Roman" w:hAnsi="Times New Roman" w:cs="Times New Roman"/>
-          <w:sz w:val="24"/>
-          <w:szCs w:val="24"/>
-          <w:lang w:val="en-AU"/>
-        </w:rPr>
-        <w:lastRenderedPageBreak/>
-        <w:t>point process framework</w:t>
+        <w:t>These data can be modeled using a point process framework</w:t>
       </w:r>
       <w:r>
         <w:rPr>
@@ -23502,16 +23117,7 @@
           <w:sz w:val="24"/>
           <w:szCs w:val="24"/>
         </w:rPr>
-        <w:t xml:space="preserve"> risk model </w:t>
-      </w:r>
-      <w:proofErr w:type="gramStart"/>
-      <w:r>
-        <w:rPr>
-          <w:rFonts w:ascii="Times New Roman" w:hAnsi="Times New Roman" w:cs="Times New Roman"/>
-          <w:sz w:val="24"/>
-          <w:szCs w:val="24"/>
-        </w:rPr>
-        <w:t>as</w:t>
+        <w:t xml:space="preserve"> risk model as</w:t>
       </w:r>
       <w:r>
         <w:rPr>
@@ -23522,7 +23128,6 @@
         </w:rPr>
         <w:t>:</w:t>
       </w:r>
-      <w:proofErr w:type="gramEnd"/>
       <w:r>
         <w:rPr>
           <w:rFonts w:ascii="Times New Roman" w:eastAsiaTheme="minorEastAsia" w:hAnsi="Times New Roman" w:cs="Times New Roman"/>
@@ -25320,31 +24925,7 @@
           <w:highlight w:val="yellow"/>
           <w:lang w:val="en-GB"/>
         </w:rPr>
-        <w:t>[</w:t>
-      </w:r>
-      <w:proofErr w:type="gramStart"/>
-      <w:r>
-        <w:rPr>
-          <w:rFonts w:ascii="Times New Roman" w:hAnsi="Times New Roman" w:cs="Times New Roman"/>
-          <w:iCs/>
-          <w:sz w:val="24"/>
-          <w:szCs w:val="24"/>
-          <w:highlight w:val="yellow"/>
-          <w:lang w:val="en-GB"/>
-        </w:rPr>
-        <w:t>Julien :</w:t>
-      </w:r>
-      <w:proofErr w:type="gramEnd"/>
-      <w:r>
-        <w:rPr>
-          <w:rFonts w:ascii="Times New Roman" w:hAnsi="Times New Roman" w:cs="Times New Roman"/>
-          <w:iCs/>
-          <w:sz w:val="24"/>
-          <w:szCs w:val="24"/>
-          <w:highlight w:val="yellow"/>
-          <w:lang w:val="en-GB"/>
-        </w:rPr>
-        <w:t xml:space="preserve"> revérifier cette figure stp]</w:t>
+        <w:t>[Julien : revérifier cette figure stp]</w:t>
       </w:r>
     </w:p>
     <w:p>
@@ -26260,27 +25841,7 @@
           <w:szCs w:val="24"/>
           <w:highlight w:val="yellow"/>
         </w:rPr>
-        <w:t>[</w:t>
-      </w:r>
-      <w:proofErr w:type="gramStart"/>
-      <w:r>
-        <w:rPr>
-          <w:rFonts w:ascii="Times New Roman" w:hAnsi="Times New Roman" w:cs="Times New Roman"/>
-          <w:sz w:val="24"/>
-          <w:szCs w:val="24"/>
-          <w:highlight w:val="yellow"/>
-        </w:rPr>
-        <w:t>là</w:t>
-      </w:r>
-      <w:proofErr w:type="gramEnd"/>
-      <w:r>
-        <w:rPr>
-          <w:rFonts w:ascii="Times New Roman" w:hAnsi="Times New Roman" w:cs="Times New Roman"/>
-          <w:sz w:val="24"/>
-          <w:szCs w:val="24"/>
-          <w:highlight w:val="yellow"/>
-        </w:rPr>
-        <w:t xml:space="preserve"> on va nous demander où est le Danger, il faudrait voir comment l’inclure dans le point 4]</w:t>
+        <w:t>[là on va nous demander où est le Danger, il faudrait voir comment l’inclure dans le point 4]</w:t>
       </w:r>
     </w:p>
     <w:p>
@@ -27024,7 +26585,6 @@
         </w:rPr>
         <w:t>[</w:t>
       </w:r>
-      <w:proofErr w:type="gramStart"/>
       <w:r>
         <w:rPr>
           <w:rFonts w:ascii="Times New Roman" w:hAnsi="Times New Roman" w:cs="Times New Roman"/>
@@ -27032,67 +26592,7 @@
           <w:szCs w:val="24"/>
           <w:highlight w:val="yellow"/>
         </w:rPr>
-        <w:t>il</w:t>
-      </w:r>
-      <w:proofErr w:type="gramEnd"/>
-      <w:r>
-        <w:rPr>
-          <w:rFonts w:ascii="Times New Roman" w:hAnsi="Times New Roman" w:cs="Times New Roman"/>
-          <w:sz w:val="24"/>
-          <w:szCs w:val="24"/>
-          <w:highlight w:val="yellow"/>
-        </w:rPr>
-        <w:t xml:space="preserve"> faut qu’on homogénéise, il y a deux terminologies : “exposure / danger / risk layer » et « exposure / danger / risk model ». La première fait écho à l’intro, la deuxième à la descr du M&amp;M. Je laisse ça en suspens tant </w:t>
-      </w:r>
-      <w:proofErr w:type="gramStart"/>
-      <w:r>
-        <w:rPr>
-          <w:rFonts w:ascii="Times New Roman" w:hAnsi="Times New Roman" w:cs="Times New Roman"/>
-          <w:sz w:val="24"/>
-          <w:szCs w:val="24"/>
-          <w:highlight w:val="yellow"/>
-        </w:rPr>
-        <w:t>qu’on a pas</w:t>
-      </w:r>
-      <w:proofErr w:type="gramEnd"/>
-      <w:r>
-        <w:rPr>
-          <w:rFonts w:ascii="Times New Roman" w:hAnsi="Times New Roman" w:cs="Times New Roman"/>
-          <w:sz w:val="24"/>
-          <w:szCs w:val="24"/>
-          <w:highlight w:val="yellow"/>
-        </w:rPr>
-        <w:t xml:space="preserve"> traité le pb du fait que la couche de Danger n’apparait nulle part dans le narratif après l’intro (ce qui peut nécessiter encore un changement de l’intro, si </w:t>
-      </w:r>
-      <w:proofErr w:type="gramStart"/>
-      <w:r>
-        <w:rPr>
-          <w:rFonts w:ascii="Times New Roman" w:hAnsi="Times New Roman" w:cs="Times New Roman"/>
-          <w:sz w:val="24"/>
-          <w:szCs w:val="24"/>
-          <w:highlight w:val="yellow"/>
-        </w:rPr>
-        <w:t>on est pas</w:t>
-      </w:r>
-      <w:proofErr w:type="gramEnd"/>
-      <w:r>
-        <w:rPr>
-          <w:rFonts w:ascii="Times New Roman" w:hAnsi="Times New Roman" w:cs="Times New Roman"/>
-          <w:sz w:val="24"/>
-          <w:szCs w:val="24"/>
-          <w:highlight w:val="yellow"/>
-        </w:rPr>
-        <w:t xml:space="preserve"> capable de la matérialiser qq part, alors il ne faut pas présenter les choses comme ça en intro</w:t>
-      </w:r>
-      <w:proofErr w:type="gramStart"/>
-      <w:r>
-        <w:rPr>
-          <w:rFonts w:ascii="Times New Roman" w:hAnsi="Times New Roman" w:cs="Times New Roman"/>
-          <w:sz w:val="24"/>
-          <w:szCs w:val="24"/>
-          <w:highlight w:val="yellow"/>
-        </w:rPr>
-        <w:t>)</w:t>
+        <w:t>il faut qu’on homogénéise, il y a deux terminologies : “exposure / danger / risk layer » et « exposure / danger / risk model ». La première fait écho à l’intro, la deuxième à la descr du M&amp;M. Je laisse ça en suspens tant qu’on a pas traité le pb du fait que la couche de Danger n’apparait nulle part dans le narratif après l’intro (ce qui peut nécessiter encore un changement de l’intro, si on est pas capable de la matérialiser qq part, alors il ne faut pas présenter les choses comme ça en intro)</w:t>
       </w:r>
       <w:r>
         <w:rPr>
@@ -27102,7 +26602,6 @@
         </w:rPr>
         <w:t xml:space="preserve"> ]</w:t>
       </w:r>
-      <w:proofErr w:type="gramEnd"/>
     </w:p>
     <w:p>
       <w:pPr>
@@ -27204,16 +26703,7 @@
           <w:szCs w:val="24"/>
           <w:lang w:val="en-AU"/>
         </w:rPr>
-        <w:t xml:space="preserve"> </w:t>
-      </w:r>
-      <w:r>
-        <w:rPr>
-          <w:rFonts w:ascii="Times New Roman" w:hAnsi="Times New Roman" w:cs="Times New Roman"/>
-          <w:sz w:val="24"/>
-          <w:szCs w:val="24"/>
-          <w:lang w:val="en-AU"/>
-        </w:rPr>
-        <w:t xml:space="preserve">– graphical overview in SM1 - </w:t>
+        <w:t xml:space="preserve"> – graphical overview in SM1 - </w:t>
       </w:r>
       <w:r>
         <w:rPr>
@@ -27687,29 +27177,7 @@
           <w:szCs w:val="24"/>
           <w:lang w:val="en-GB"/>
         </w:rPr>
-        <w:t xml:space="preserve"> (</w:t>
-      </w:r>
-      <w:proofErr w:type="gramStart"/>
-      <w:r>
-        <w:rPr>
-          <w:rFonts w:ascii="Times New Roman" w:hAnsi="Times New Roman" w:cs="Times New Roman"/>
-          <w:iCs/>
-          <w:sz w:val="24"/>
-          <w:szCs w:val="24"/>
-          <w:lang w:val="en-GB"/>
-        </w:rPr>
-        <w:t>median ;</w:t>
-      </w:r>
-      <w:proofErr w:type="gramEnd"/>
-      <w:r>
-        <w:rPr>
-          <w:rFonts w:ascii="Times New Roman" w:hAnsi="Times New Roman" w:cs="Times New Roman"/>
-          <w:iCs/>
-          <w:sz w:val="24"/>
-          <w:szCs w:val="24"/>
-          <w:lang w:val="en-GB"/>
-        </w:rPr>
-        <w:t xml:space="preserve"> [IC 95%])</w:t>
+        <w:t xml:space="preserve"> (median ; [IC 95%])</w:t>
       </w:r>
       <w:r>
         <w:rPr>
@@ -28185,7 +27653,6 @@
                 <w:szCs w:val="24"/>
               </w:rPr>
             </w:pPr>
-            <w:proofErr w:type="gramStart"/>
             <w:r>
               <w:rPr>
                 <w:rFonts w:ascii="Times New Roman" w:eastAsia="Times New Roman" w:hAnsi="Times New Roman" w:cs="Times New Roman"/>
@@ -28196,20 +27663,7 @@
                 <w:szCs w:val="24"/>
                 <w:lang w:eastAsia="fr-FR"/>
               </w:rPr>
-              <w:t>wild</w:t>
-            </w:r>
-            <w:proofErr w:type="gramEnd"/>
-            <w:r>
-              <w:rPr>
-                <w:rFonts w:ascii="Times New Roman" w:eastAsia="Times New Roman" w:hAnsi="Times New Roman" w:cs="Times New Roman"/>
-                <w:i/>
-                <w:iCs/>
-                <w:color w:val="000000"/>
-                <w:sz w:val="24"/>
-                <w:szCs w:val="24"/>
-                <w:lang w:eastAsia="fr-FR"/>
-              </w:rPr>
-              <w:t xml:space="preserve"> boar</w:t>
+              <w:t>wild boar</w:t>
             </w:r>
           </w:p>
         </w:tc>
@@ -28682,7 +28136,6 @@
                 <w:szCs w:val="24"/>
               </w:rPr>
             </w:pPr>
-            <w:proofErr w:type="gramStart"/>
             <w:r>
               <w:rPr>
                 <w:rFonts w:ascii="Times New Roman" w:eastAsia="Times New Roman" w:hAnsi="Times New Roman" w:cs="Times New Roman"/>
@@ -28693,20 +28146,7 @@
                 <w:szCs w:val="24"/>
                 <w:lang w:eastAsia="fr-FR"/>
               </w:rPr>
-              <w:t>red</w:t>
-            </w:r>
-            <w:proofErr w:type="gramEnd"/>
-            <w:r>
-              <w:rPr>
-                <w:rFonts w:ascii="Times New Roman" w:eastAsia="Times New Roman" w:hAnsi="Times New Roman" w:cs="Times New Roman"/>
-                <w:i/>
-                <w:iCs/>
-                <w:color w:val="000000"/>
-                <w:sz w:val="24"/>
-                <w:szCs w:val="24"/>
-                <w:lang w:eastAsia="fr-FR"/>
-              </w:rPr>
-              <w:t xml:space="preserve"> fox</w:t>
+              <w:t>red fox</w:t>
             </w:r>
           </w:p>
         </w:tc>
@@ -29176,7 +28616,6 @@
                 <w:szCs w:val="24"/>
               </w:rPr>
             </w:pPr>
-            <w:proofErr w:type="gramStart"/>
             <w:r>
               <w:rPr>
                 <w:rFonts w:ascii="Times New Roman" w:eastAsia="Times New Roman" w:hAnsi="Times New Roman" w:cs="Times New Roman"/>
@@ -29187,20 +28626,7 @@
                 <w:szCs w:val="24"/>
                 <w:lang w:eastAsia="fr-FR"/>
               </w:rPr>
-              <w:t>european</w:t>
-            </w:r>
-            <w:proofErr w:type="gramEnd"/>
-            <w:r>
-              <w:rPr>
-                <w:rFonts w:ascii="Times New Roman" w:eastAsia="Times New Roman" w:hAnsi="Times New Roman" w:cs="Times New Roman"/>
-                <w:i/>
-                <w:iCs/>
-                <w:color w:val="000000"/>
-                <w:sz w:val="24"/>
-                <w:szCs w:val="24"/>
-                <w:lang w:eastAsia="fr-FR"/>
-              </w:rPr>
-              <w:t xml:space="preserve"> badger</w:t>
+              <w:t>european badger</w:t>
             </w:r>
           </w:p>
         </w:tc>
@@ -29670,7 +29096,6 @@
                 <w:szCs w:val="24"/>
               </w:rPr>
             </w:pPr>
-            <w:proofErr w:type="gramStart"/>
             <w:r>
               <w:rPr>
                 <w:rFonts w:ascii="Times New Roman" w:eastAsia="Times New Roman" w:hAnsi="Times New Roman" w:cs="Times New Roman"/>
@@ -29681,20 +29106,7 @@
                 <w:szCs w:val="24"/>
                 <w:lang w:eastAsia="fr-FR"/>
               </w:rPr>
-              <w:t>roe</w:t>
-            </w:r>
-            <w:proofErr w:type="gramEnd"/>
-            <w:r>
-              <w:rPr>
-                <w:rFonts w:ascii="Times New Roman" w:eastAsia="Times New Roman" w:hAnsi="Times New Roman" w:cs="Times New Roman"/>
-                <w:i/>
-                <w:iCs/>
-                <w:color w:val="000000"/>
-                <w:sz w:val="24"/>
-                <w:szCs w:val="24"/>
-                <w:lang w:eastAsia="fr-FR"/>
-              </w:rPr>
-              <w:t xml:space="preserve"> deer</w:t>
+              <w:t>roe deer</w:t>
             </w:r>
           </w:p>
         </w:tc>
@@ -31633,29 +31045,7 @@
           <w:szCs w:val="24"/>
           <w:lang w:val="en-GB"/>
         </w:rPr>
-        <w:t xml:space="preserve"> Proportion of removed data and indicators of model prediction from the cross-validation procedure. The distribution of metrics over 100 replicates is indicated with quantiles (</w:t>
-      </w:r>
-      <w:proofErr w:type="gramStart"/>
-      <w:r>
-        <w:rPr>
-          <w:rFonts w:ascii="Times New Roman" w:hAnsi="Times New Roman" w:cs="Times New Roman"/>
-          <w:iCs/>
-          <w:sz w:val="24"/>
-          <w:szCs w:val="24"/>
-          <w:lang w:val="en-GB"/>
-        </w:rPr>
-        <w:t>median ;</w:t>
-      </w:r>
-      <w:proofErr w:type="gramEnd"/>
-      <w:r>
-        <w:rPr>
-          <w:rFonts w:ascii="Times New Roman" w:hAnsi="Times New Roman" w:cs="Times New Roman"/>
-          <w:iCs/>
-          <w:sz w:val="24"/>
-          <w:szCs w:val="24"/>
-          <w:lang w:val="en-GB"/>
-        </w:rPr>
-        <w:t xml:space="preserve"> [IC 95%]).</w:t>
+        <w:t xml:space="preserve"> Proportion of removed data and indicators of model prediction from the cross-validation procedure. The distribution of metrics over 100 replicates is indicated with quantiles (median ; [IC 95%]).</w:t>
       </w:r>
     </w:p>
     <w:tbl>
@@ -31942,7 +31332,6 @@
                 <w:lang w:val="en-AU"/>
               </w:rPr>
             </w:pPr>
-            <w:proofErr w:type="gramStart"/>
             <w:r>
               <w:rPr>
                 <w:rFonts w:ascii="Times New Roman" w:eastAsia="Times New Roman" w:hAnsi="Times New Roman" w:cs="Times New Roman"/>
@@ -31953,20 +31342,7 @@
                 <w:szCs w:val="24"/>
                 <w:lang w:eastAsia="fr-FR"/>
               </w:rPr>
-              <w:t>wild</w:t>
-            </w:r>
-            <w:proofErr w:type="gramEnd"/>
-            <w:r>
-              <w:rPr>
-                <w:rFonts w:ascii="Times New Roman" w:eastAsia="Times New Roman" w:hAnsi="Times New Roman" w:cs="Times New Roman"/>
-                <w:i/>
-                <w:iCs/>
-                <w:color w:val="000000"/>
-                <w:sz w:val="24"/>
-                <w:szCs w:val="24"/>
-                <w:lang w:eastAsia="fr-FR"/>
-              </w:rPr>
-              <w:t xml:space="preserve"> boar</w:t>
+              <w:t>wild boar</w:t>
             </w:r>
           </w:p>
         </w:tc>
@@ -32171,7 +31547,6 @@
                 <w:lang w:val="en-AU"/>
               </w:rPr>
             </w:pPr>
-            <w:proofErr w:type="gramStart"/>
             <w:r>
               <w:rPr>
                 <w:rFonts w:ascii="Times New Roman" w:eastAsia="Times New Roman" w:hAnsi="Times New Roman" w:cs="Times New Roman"/>
@@ -32182,20 +31557,7 @@
                 <w:szCs w:val="24"/>
                 <w:lang w:eastAsia="fr-FR"/>
               </w:rPr>
-              <w:t>red</w:t>
-            </w:r>
-            <w:proofErr w:type="gramEnd"/>
-            <w:r>
-              <w:rPr>
-                <w:rFonts w:ascii="Times New Roman" w:eastAsia="Times New Roman" w:hAnsi="Times New Roman" w:cs="Times New Roman"/>
-                <w:i/>
-                <w:iCs/>
-                <w:color w:val="000000"/>
-                <w:sz w:val="24"/>
-                <w:szCs w:val="24"/>
-                <w:lang w:eastAsia="fr-FR"/>
-              </w:rPr>
-              <w:t xml:space="preserve"> fox</w:t>
+              <w:t>red fox</w:t>
             </w:r>
           </w:p>
         </w:tc>
@@ -32400,7 +31762,6 @@
                 <w:lang w:val="en-AU"/>
               </w:rPr>
             </w:pPr>
-            <w:proofErr w:type="gramStart"/>
             <w:r>
               <w:rPr>
                 <w:rFonts w:ascii="Times New Roman" w:eastAsia="Times New Roman" w:hAnsi="Times New Roman" w:cs="Times New Roman"/>
@@ -32411,20 +31772,7 @@
                 <w:szCs w:val="24"/>
                 <w:lang w:eastAsia="fr-FR"/>
               </w:rPr>
-              <w:t>european</w:t>
-            </w:r>
-            <w:proofErr w:type="gramEnd"/>
-            <w:r>
-              <w:rPr>
-                <w:rFonts w:ascii="Times New Roman" w:eastAsia="Times New Roman" w:hAnsi="Times New Roman" w:cs="Times New Roman"/>
-                <w:i/>
-                <w:iCs/>
-                <w:color w:val="000000"/>
-                <w:sz w:val="24"/>
-                <w:szCs w:val="24"/>
-                <w:lang w:eastAsia="fr-FR"/>
-              </w:rPr>
-              <w:t xml:space="preserve"> badger</w:t>
+              <w:t>european badger</w:t>
             </w:r>
           </w:p>
         </w:tc>
@@ -32629,7 +31977,6 @@
                 <w:lang w:val="en-AU"/>
               </w:rPr>
             </w:pPr>
-            <w:proofErr w:type="gramStart"/>
             <w:r>
               <w:rPr>
                 <w:rFonts w:ascii="Times New Roman" w:eastAsia="Times New Roman" w:hAnsi="Times New Roman" w:cs="Times New Roman"/>
@@ -32640,20 +31987,7 @@
                 <w:szCs w:val="24"/>
                 <w:lang w:eastAsia="fr-FR"/>
               </w:rPr>
-              <w:t>roe</w:t>
-            </w:r>
-            <w:proofErr w:type="gramEnd"/>
-            <w:r>
-              <w:rPr>
-                <w:rFonts w:ascii="Times New Roman" w:eastAsia="Times New Roman" w:hAnsi="Times New Roman" w:cs="Times New Roman"/>
-                <w:i/>
-                <w:iCs/>
-                <w:color w:val="000000"/>
-                <w:sz w:val="24"/>
-                <w:szCs w:val="24"/>
-                <w:lang w:eastAsia="fr-FR"/>
-              </w:rPr>
-              <w:t xml:space="preserve"> deer</w:t>
+              <w:t>roe deer</w:t>
             </w:r>
           </w:p>
         </w:tc>
@@ -33746,29 +33080,7 @@
           <w:szCs w:val="24"/>
           <w:highlight w:val="yellow"/>
         </w:rPr>
-        <w:t>[</w:t>
-      </w:r>
-      <w:proofErr w:type="gramStart"/>
-      <w:r>
-        <w:rPr>
-          <w:rFonts w:ascii="Times New Roman" w:hAnsi="Times New Roman" w:cs="Times New Roman"/>
-          <w:iCs/>
-          <w:sz w:val="24"/>
-          <w:szCs w:val="24"/>
-          <w:highlight w:val="yellow"/>
-        </w:rPr>
-        <w:t>les</w:t>
-      </w:r>
-      <w:proofErr w:type="gramEnd"/>
-      <w:r>
-        <w:rPr>
-          <w:rFonts w:ascii="Times New Roman" w:hAnsi="Times New Roman" w:cs="Times New Roman"/>
-          <w:iCs/>
-          <w:sz w:val="24"/>
-          <w:szCs w:val="24"/>
-          <w:highlight w:val="yellow"/>
-        </w:rPr>
-        <w:t xml:space="preserve"> red dots ne sont pas visibles]</w:t>
+        <w:t>[les red dots ne sont pas visibles]</w:t>
       </w:r>
       <w:r>
         <w:rPr>
@@ -33997,27 +33309,7 @@
           <w:szCs w:val="24"/>
           <w:highlight w:val="yellow"/>
         </w:rPr>
-        <w:t>[</w:t>
-      </w:r>
-      <w:proofErr w:type="gramStart"/>
-      <w:r>
-        <w:rPr>
-          <w:rFonts w:ascii="Times New Roman" w:hAnsi="Times New Roman" w:cs="Times New Roman"/>
-          <w:sz w:val="24"/>
-          <w:szCs w:val="24"/>
-          <w:highlight w:val="yellow"/>
-        </w:rPr>
-        <w:t>sur</w:t>
-      </w:r>
-      <w:proofErr w:type="gramEnd"/>
-      <w:r>
-        <w:rPr>
-          <w:rFonts w:ascii="Times New Roman" w:hAnsi="Times New Roman" w:cs="Times New Roman"/>
-          <w:sz w:val="24"/>
-          <w:szCs w:val="24"/>
-          <w:highlight w:val="yellow"/>
-        </w:rPr>
-        <w:t xml:space="preserve"> le paragraphe suivant il faut qu’on repasse sur risk vs danger]</w:t>
+        <w:t>[sur le paragraphe suivant il faut qu’on repasse sur risk vs danger]</w:t>
       </w:r>
     </w:p>
     <w:p>
@@ -34336,7 +33628,7 @@
         </w:rPr>
         <w:lastRenderedPageBreak/>
         <w:drawing>
-          <wp:inline distT="0" distB="0" distL="0" distR="0" wp14:anchorId="3DB85875" wp14:editId="64518604">
+          <wp:inline distT="0" distB="0" distL="0" distR="0" wp14:anchorId="3DB85875" wp14:editId="7780DB83">
             <wp:extent cx="5295900" cy="3529432"/>
             <wp:effectExtent l="0" t="0" r="0" b="0"/>
             <wp:docPr id="8" name="Image 8"/>
@@ -34444,29 +33736,7 @@
           <w:szCs w:val="24"/>
           <w:highlight w:val="yellow"/>
         </w:rPr>
-        <w:t>[</w:t>
-      </w:r>
-      <w:proofErr w:type="gramStart"/>
-      <w:r>
-        <w:rPr>
-          <w:rFonts w:ascii="Times New Roman" w:hAnsi="Times New Roman" w:cs="Times New Roman"/>
-          <w:iCs/>
-          <w:sz w:val="24"/>
-          <w:szCs w:val="24"/>
-          <w:highlight w:val="yellow"/>
-        </w:rPr>
-        <w:t>il</w:t>
-      </w:r>
-      <w:proofErr w:type="gramEnd"/>
-      <w:r>
-        <w:rPr>
-          <w:rFonts w:ascii="Times New Roman" w:hAnsi="Times New Roman" w:cs="Times New Roman"/>
-          <w:iCs/>
-          <w:sz w:val="24"/>
-          <w:szCs w:val="24"/>
-          <w:highlight w:val="yellow"/>
-        </w:rPr>
-        <w:t xml:space="preserve"> y a quand même un peu d’effet detection sur les cervidés]</w:t>
+        <w:t>[il y a quand même un peu d’effet detection sur les cervidés]</w:t>
       </w:r>
     </w:p>
     <w:p>
@@ -34504,7 +33774,7 @@
         </w:rPr>
         <w:lastRenderedPageBreak/>
         <w:drawing>
-          <wp:inline distT="0" distB="0" distL="0" distR="0" wp14:anchorId="0B9FD792" wp14:editId="48DD13E8">
+          <wp:inline distT="0" distB="0" distL="0" distR="0" wp14:anchorId="0B9FD792" wp14:editId="5DA0A904">
             <wp:extent cx="5175158" cy="3448964"/>
             <wp:effectExtent l="0" t="0" r="6985" b="0"/>
             <wp:docPr id="6" name="Image 6"/>
@@ -34736,7 +34006,17 @@
           <w:szCs w:val="24"/>
           <w:lang w:val="en-AU"/>
         </w:rPr>
-        <w:t xml:space="preserve">). This approach helps identify road segments where the covariates fail to account for the observed number of roadkills, indicating areas where dedicated surveys should be conducted to investigate </w:t>
+        <w:t xml:space="preserve">). This approach helps identify road segments where the covariates fail to account for the observed number of roadkills, indicating areas where </w:t>
+      </w:r>
+      <w:r>
+        <w:rPr>
+          <w:rFonts w:ascii="Times New Roman" w:hAnsi="Times New Roman" w:cs="Times New Roman"/>
+          <w:sz w:val="24"/>
+          <w:szCs w:val="24"/>
+          <w:lang w:val="en-AU"/>
+        </w:rPr>
+        <w:lastRenderedPageBreak/>
+        <w:t xml:space="preserve">dedicated surveys should be conducted to investigate </w:t>
       </w:r>
       <w:r>
         <w:rPr>
@@ -34845,17 +34125,7 @@
           <w:szCs w:val="24"/>
           <w:lang w:val="en-AU"/>
         </w:rPr>
-        <w:t xml:space="preserve">confirming </w:t>
-      </w:r>
-      <w:r>
-        <w:rPr>
-          <w:rFonts w:ascii="Times New Roman" w:hAnsi="Times New Roman" w:cs="Times New Roman"/>
-          <w:sz w:val="24"/>
-          <w:szCs w:val="24"/>
-          <w:lang w:val="en-AU"/>
-        </w:rPr>
-        <w:lastRenderedPageBreak/>
-        <w:t xml:space="preserve">that as a regional pattern, </w:t>
+        <w:t xml:space="preserve">confirming that as a regional pattern, </w:t>
       </w:r>
       <w:r>
         <w:rPr>
@@ -35465,7 +34735,6 @@
           <w:szCs w:val="24"/>
         </w:rPr>
       </w:pPr>
-      <w:proofErr w:type="gramStart"/>
       <w:r>
         <w:rPr>
           <w:rFonts w:ascii="Times New Roman" w:hAnsi="Times New Roman" w:cs="Times New Roman"/>
@@ -35485,7 +34754,6 @@
         </w:rPr>
         <w:t>s</w:t>
       </w:r>
-      <w:proofErr w:type="gramEnd"/>
       <w:r>
         <w:rPr>
           <w:rFonts w:ascii="Times New Roman" w:hAnsi="Times New Roman" w:cs="Times New Roman"/>
@@ -35807,27 +35075,7 @@
           <w:sz w:val="24"/>
           <w:szCs w:val="24"/>
         </w:rPr>
-        <w:t xml:space="preserve">Cela suggère qu’ils sont sous déterminisme locaux, peut-être idiosyncratiques, ce qui implique qu’un unique jeu de variables à haute résolution ne suffirait </w:t>
-      </w:r>
-      <w:proofErr w:type="gramStart"/>
-      <w:r>
-        <w:rPr>
-          <w:rFonts w:ascii="Times New Roman" w:hAnsi="Times New Roman" w:cs="Times New Roman"/>
-          <w:iCs/>
-          <w:sz w:val="24"/>
-          <w:szCs w:val="24"/>
-        </w:rPr>
-        <w:t>peut être</w:t>
-      </w:r>
-      <w:proofErr w:type="gramEnd"/>
-      <w:r>
-        <w:rPr>
-          <w:rFonts w:ascii="Times New Roman" w:hAnsi="Times New Roman" w:cs="Times New Roman"/>
-          <w:iCs/>
-          <w:sz w:val="24"/>
-          <w:szCs w:val="24"/>
-        </w:rPr>
-        <w:t xml:space="preserve"> même pas</w:t>
+        <w:t>Cela suggère qu’ils sont sous déterminisme locaux, peut-être idiosyncratiques, ce qui implique qu’un unique jeu de variables à haute résolution ne suffirait peut être même pas</w:t>
       </w:r>
     </w:p>
     <w:p>
@@ -36053,27 +35301,7 @@
           <w:sz w:val="24"/>
           <w:szCs w:val="24"/>
         </w:rPr>
-        <w:t xml:space="preserve">sont surprenants, par exemple les cervidés ou le blaireau plutôt en milieu ouvert. </w:t>
-      </w:r>
-      <w:proofErr w:type="gramStart"/>
-      <w:r>
-        <w:rPr>
-          <w:rFonts w:ascii="Times New Roman" w:hAnsi="Times New Roman" w:cs="Times New Roman"/>
-          <w:iCs/>
-          <w:sz w:val="24"/>
-          <w:szCs w:val="24"/>
-        </w:rPr>
-        <w:t>Ca</w:t>
-      </w:r>
-      <w:proofErr w:type="gramEnd"/>
-      <w:r>
-        <w:rPr>
-          <w:rFonts w:ascii="Times New Roman" w:hAnsi="Times New Roman" w:cs="Times New Roman"/>
-          <w:iCs/>
-          <w:sz w:val="24"/>
-          <w:szCs w:val="24"/>
-        </w:rPr>
-        <w:t xml:space="preserve"> converge vers du biais de détection, mais ça pourrait aussi être </w:t>
+        <w:t xml:space="preserve">sont surprenants, par exemple les cervidés ou le blaireau plutôt en milieu ouvert. Ca converge vers du biais de détection, mais ça pourrait aussi être </w:t>
       </w:r>
       <w:r>
         <w:rPr>
@@ -36134,47 +35362,7 @@
           <w:sz w:val="24"/>
           <w:szCs w:val="24"/>
         </w:rPr>
-        <w:t xml:space="preserve">L’effet vitesse est clairement majeur, plus que trafic. </w:t>
-      </w:r>
-      <w:proofErr w:type="gramStart"/>
-      <w:r>
-        <w:rPr>
-          <w:rFonts w:ascii="Times New Roman" w:hAnsi="Times New Roman" w:cs="Times New Roman"/>
-          <w:iCs/>
-          <w:sz w:val="24"/>
-          <w:szCs w:val="24"/>
-        </w:rPr>
-        <w:t>Ca</w:t>
-      </w:r>
-      <w:proofErr w:type="gramEnd"/>
-      <w:r>
-        <w:rPr>
-          <w:rFonts w:ascii="Times New Roman" w:hAnsi="Times New Roman" w:cs="Times New Roman"/>
-          <w:iCs/>
-          <w:sz w:val="24"/>
-          <w:szCs w:val="24"/>
-        </w:rPr>
-        <w:t xml:space="preserve"> suggère qu’il n’y a pas d’effet répulsif de la vitesse pour les animaux et que le fencing des grandes routes ne marche pas si bien que ça. C’est </w:t>
-      </w:r>
-      <w:proofErr w:type="gramStart"/>
-      <w:r>
-        <w:rPr>
-          <w:rFonts w:ascii="Times New Roman" w:hAnsi="Times New Roman" w:cs="Times New Roman"/>
-          <w:iCs/>
-          <w:sz w:val="24"/>
-          <w:szCs w:val="24"/>
-        </w:rPr>
-        <w:t>peut être</w:t>
-      </w:r>
-      <w:proofErr w:type="gramEnd"/>
-      <w:r>
-        <w:rPr>
-          <w:rFonts w:ascii="Times New Roman" w:hAnsi="Times New Roman" w:cs="Times New Roman"/>
-          <w:iCs/>
-          <w:sz w:val="24"/>
-          <w:szCs w:val="24"/>
-        </w:rPr>
-        <w:t xml:space="preserve"> aussi une problématique de détection par les conducteurs, plus on va vite et moins on voit les bestioles. </w:t>
+        <w:t xml:space="preserve">L’effet vitesse est clairement majeur, plus que trafic. Ca suggère qu’il n’y a pas d’effet répulsif de la vitesse pour les animaux et que le fencing des grandes routes ne marche pas si bien que ça. C’est peut être aussi une problématique de détection par les conducteurs, plus on va vite et moins on voit les bestioles. </w:t>
       </w:r>
     </w:p>
     <w:p>
@@ -36277,27 +35465,7 @@
           <w:sz w:val="24"/>
           <w:szCs w:val="24"/>
         </w:rPr>
-        <w:t xml:space="preserve">Globalement les patrol records ne sont pas bons, et finalement des données opportunistes issues de naturalistes seraient </w:t>
-      </w:r>
-      <w:proofErr w:type="gramStart"/>
-      <w:r>
-        <w:rPr>
-          <w:rFonts w:ascii="Times New Roman" w:hAnsi="Times New Roman" w:cs="Times New Roman"/>
-          <w:iCs/>
-          <w:sz w:val="24"/>
-          <w:szCs w:val="24"/>
-        </w:rPr>
-        <w:t>peut être</w:t>
-      </w:r>
-      <w:proofErr w:type="gramEnd"/>
-      <w:r>
-        <w:rPr>
-          <w:rFonts w:ascii="Times New Roman" w:hAnsi="Times New Roman" w:cs="Times New Roman"/>
-          <w:iCs/>
-          <w:sz w:val="24"/>
-          <w:szCs w:val="24"/>
-        </w:rPr>
-        <w:t xml:space="preserve"> mieux aussi pour les roadkills. Il y a déjà des database mais leur acquisition doit être encadrée ne serait ce que pour des questions de sécurité</w:t>
+        <w:t>Globalement les patrol records ne sont pas bons, et finalement des données opportunistes issues de naturalistes seraient peut être mieux aussi pour les roadkills. Il y a déjà des database mais leur acquisition doit être encadrée ne serait ce que pour des questions de sécurité</w:t>
       </w:r>
     </w:p>
     <w:p>
@@ -36472,19 +35640,8 @@
           <w:szCs w:val="24"/>
         </w:rPr>
         <w:lastRenderedPageBreak/>
-        <w:t xml:space="preserve">Par contre le patron spatial n’est pas très homogène, ce qui veut dire qu’il ne faut pas conclure trop vite sur de l’opérationnel à partir de petits jeux de données locaux surtout s’ils sont construits sur les hotspots – il faut bien une combinaison d’études régionales et d’études locales. </w:t>
-      </w:r>
-      <w:proofErr w:type="gramStart"/>
-      <w:r>
-        <w:rPr>
-          <w:rFonts w:ascii="Times New Roman" w:hAnsi="Times New Roman" w:cs="Times New Roman"/>
-          <w:iCs/>
-          <w:sz w:val="24"/>
-          <w:szCs w:val="24"/>
-        </w:rPr>
-        <w:t>s</w:t>
-      </w:r>
-      <w:proofErr w:type="gramEnd"/>
+        <w:t>Par contre le patron spatial n’est pas très homogène, ce qui veut dire qu’il ne faut pas conclure trop vite sur de l’opérationnel à partir de petits jeux de données locaux surtout s’ils sont construits sur les hotspots – il faut bien une combinaison d’études régionales et d’études locales. s</w:t>
+      </w:r>
     </w:p>
     <w:p>
       <w:pPr>
@@ -36543,7 +35700,7 @@
           <w:szCs w:val="24"/>
           <w:lang w:val="en-GB"/>
         </w:rPr>
-        <w:t>Supplementary materials</w:t>
+        <w:t>Supporting Information</w:t>
       </w:r>
     </w:p>
     <w:p>
@@ -36567,22 +35724,8 @@
           <w:szCs w:val="24"/>
           <w:lang w:val="en-GB"/>
         </w:rPr>
-        <w:t>Appendix SM</w:t>
-      </w:r>
-      <w:proofErr w:type="gramStart"/>
-      <w:r>
-        <w:rPr>
-          <w:rFonts w:ascii="Times New Roman" w:hAnsi="Times New Roman" w:cs="Times New Roman"/>
-          <w:b/>
-          <w:bCs/>
-          <w:iCs/>
-          <w:sz w:val="24"/>
-          <w:szCs w:val="24"/>
-          <w:lang w:val="en-GB"/>
-        </w:rPr>
-        <w:t>1 :</w:t>
-      </w:r>
-      <w:proofErr w:type="gramEnd"/>
+        <w:t>Appendix SM1 :</w:t>
+      </w:r>
       <w:r>
         <w:rPr>
           <w:rFonts w:ascii="Times New Roman" w:hAnsi="Times New Roman" w:cs="Times New Roman"/>
@@ -37754,10 +36897,7 @@
         <w:annotationRef/>
       </w:r>
       <w:r>
-        <w:t xml:space="preserve">Peut-être mettre d’emblée les autres espèces ou changer d’espèce modèle vu que le chevreuil a la fit la plus pourrie </w:t>
-      </w:r>
-      <w:r>
-        <w:t>non?</w:t>
+        <w:t>Peut-être mettre d’emblée les autres espèces ou changer d’espèce modèle vu que le chevreuil a la fit la plus pourrie non?</w:t>
       </w:r>
     </w:p>
   </w:comment>
@@ -37808,10 +36948,7 @@
         <w:annotationRef/>
       </w:r>
       <w:r>
-        <w:t xml:space="preserve">En tout cas utile. Peut être à matcher avec la 6 si on ne met pas les autres sp dans </w:t>
-      </w:r>
-      <w:r>
-        <w:t>le main text</w:t>
+        <w:t>En tout cas utile. Peut être à matcher avec la 6 si on ne met pas les autres sp dans le main text</w:t>
       </w:r>
     </w:p>
   </w:comment>

</xml_diff>